<commit_message>
Mise en page, intro, conclu
</commit_message>
<xml_diff>
--- a/LOG430-TP3/doc/Rapport Lab3 LOG430.docx
+++ b/LOG430-TP3/doc/Rapport Lab3 LOG430.docx
@@ -1,62 +1,1643 @@
 
 <file path=word/document.xml><?xml version="1.0" encoding="utf-8"?>
-<w:document xmlns:wpc="http://schemas.microsoft.com/office/word/2010/wordprocessingCanvas" xmlns:mc="http://schemas.openxmlformats.org/markup-compatibility/2006" xmlns:o="urn:schemas-microsoft-com:office:office" xmlns:r="http://schemas.openxmlformats.org/officeDocument/2006/relationships" xmlns:m="http://schemas.openxmlformats.org/officeDocument/2006/math" xmlns:v="urn:schemas-microsoft-com:vml" xmlns:wp14="http://schemas.microsoft.com/office/word/2010/wordprocessingDrawing" xmlns:wp="http://schemas.openxmlformats.org/drawingml/2006/wordprocessingDrawing" xmlns:w10="urn:schemas-microsoft-com:office:word" xmlns:w="http://schemas.openxmlformats.org/wordprocessingml/2006/main" xmlns:w14="http://schemas.microsoft.com/office/word/2010/wordml" xmlns:wpg="http://schemas.microsoft.com/office/word/2010/wordprocessingGroup" xmlns:wpi="http://schemas.microsoft.com/office/word/2010/wordprocessingInk" xmlns:wne="http://schemas.microsoft.com/office/word/2006/wordml" xmlns:wps="http://schemas.microsoft.com/office/word/2010/wordprocessingShape" mc:Ignorable="w14 wp14">
+<w:document xmlns:ve="http://schemas.openxmlformats.org/markup-compatibility/2006" xmlns:o="urn:schemas-microsoft-com:office:office" xmlns:r="http://schemas.openxmlformats.org/officeDocument/2006/relationships" xmlns:m="http://schemas.openxmlformats.org/officeDocument/2006/math" xmlns:v="urn:schemas-microsoft-com:vml" xmlns:wp="http://schemas.openxmlformats.org/drawingml/2006/wordprocessingDrawing" xmlns:w10="urn:schemas-microsoft-com:office:word" xmlns:w="http://schemas.openxmlformats.org/wordprocessingml/2006/main" xmlns:wne="http://schemas.microsoft.com/office/word/2006/wordml">
   <w:body>
     <w:p>
-      <w:r>
+      <w:pPr>
+        <w:pStyle w:val="TitleCover"/>
+        <w:spacing w:before="1400" w:after="400"/>
+        <w:jc w:val="center"/>
+        <w:rPr>
+          <w:rFonts w:cs="Arial"/>
+          <w:spacing w:val="-20"/>
+          <w:sz w:val="36"/>
+          <w:szCs w:val="36"/>
+        </w:rPr>
+      </w:pPr>
+      <w:r>
+        <w:rPr>
+          <w:rFonts w:cs="Arial"/>
+          <w:noProof/>
+          <w:spacing w:val="-20"/>
+          <w:sz w:val="36"/>
+          <w:szCs w:val="36"/>
+        </w:rPr>
+        <w:pict>
+          <v:shapetype id="_x0000_t202" coordsize="21600,21600" o:spt="202" path="m,l,21600r21600,l21600,xe">
+            <v:stroke joinstyle="miter"/>
+            <v:path gradientshapeok="t" o:connecttype="rect"/>
+          </v:shapetype>
+          <v:shape id="_x0000_s1028" type="#_x0000_t202" style="position:absolute;left:0;text-align:left;margin-left:32.35pt;margin-top:36.7pt;width:428.15pt;height:32.3pt;z-index:251660288;v-text-anchor:top-baseline" filled="f" fillcolor="silver" stroked="f" strokecolor="#b2b2b2" strokeweight="4pt">
+            <v:stroke endcap="round"/>
+            <v:shadow color="#dc0081" offset="6pt,6pt"/>
+            <v:textbox>
+              <w:txbxContent>
+                <w:p>
+                  <w:pPr>
+                    <w:autoSpaceDE w:val="0"/>
+                    <w:autoSpaceDN w:val="0"/>
+                    <w:adjustRightInd w:val="0"/>
+                    <w:rPr>
+                      <w:rFonts w:ascii="Arial" w:hAnsi="Arial"/>
+                      <w:b/>
+                      <w:color w:val="000000"/>
+                      <w:sz w:val="32"/>
+                    </w:rPr>
+                  </w:pPr>
+                  <w:r>
+                    <w:rPr>
+                      <w:rFonts w:ascii="Arial" w:hAnsi="Arial"/>
+                      <w:b/>
+                      <w:color w:val="000000"/>
+                      <w:sz w:val="32"/>
+                      <w:lang w:val="fr-CH"/>
+                    </w:rPr>
+                    <w:t>Département de génie logiciel et des T.I.</w:t>
+                  </w:r>
+                </w:p>
+              </w:txbxContent>
+            </v:textbox>
+          </v:shape>
+        </w:pict>
+      </w:r>
+      <w:r>
+        <w:rPr>
+          <w:b w:val="0"/>
+          <w:noProof/>
+          <w:lang w:eastAsia="fr-CA"/>
+        </w:rPr>
+        <w:drawing>
+          <wp:anchor distT="0" distB="0" distL="114300" distR="114300" simplePos="0" relativeHeight="251661312" behindDoc="0" locked="0" layoutInCell="1" allowOverlap="1">
+            <wp:simplePos x="0" y="0"/>
+            <wp:positionH relativeFrom="column">
+              <wp:posOffset>-301625</wp:posOffset>
+            </wp:positionH>
+            <wp:positionV relativeFrom="paragraph">
+              <wp:posOffset>-8890</wp:posOffset>
+            </wp:positionV>
+            <wp:extent cx="3886200" cy="536575"/>
+            <wp:effectExtent l="19050" t="0" r="0" b="0"/>
+            <wp:wrapNone/>
+            <wp:docPr id="5" name="Picture 7" descr="Description : ETS-2L-8-C"/>
+            <wp:cNvGraphicFramePr>
+              <a:graphicFrameLocks xmlns:a="http://schemas.openxmlformats.org/drawingml/2006/main" noChangeAspect="1"/>
+            </wp:cNvGraphicFramePr>
+            <a:graphic xmlns:a="http://schemas.openxmlformats.org/drawingml/2006/main">
+              <a:graphicData uri="http://schemas.openxmlformats.org/drawingml/2006/picture">
+                <pic:pic xmlns:pic="http://schemas.openxmlformats.org/drawingml/2006/picture">
+                  <pic:nvPicPr>
+                    <pic:cNvPr id="0" name="Picture 7" descr="Description : ETS-2L-8-C"/>
+                    <pic:cNvPicPr>
+                      <a:picLocks noChangeAspect="1" noChangeArrowheads="1"/>
+                    </pic:cNvPicPr>
+                  </pic:nvPicPr>
+                  <pic:blipFill>
+                    <a:blip r:embed="rId7" cstate="print"/>
+                    <a:srcRect/>
+                    <a:stretch>
+                      <a:fillRect/>
+                    </a:stretch>
+                  </pic:blipFill>
+                  <pic:spPr bwMode="auto">
+                    <a:xfrm>
+                      <a:off x="0" y="0"/>
+                      <a:ext cx="3886200" cy="536575"/>
+                    </a:xfrm>
+                    <a:prstGeom prst="rect">
+                      <a:avLst/>
+                    </a:prstGeom>
+                    <a:noFill/>
+                    <a:ln w="9525">
+                      <a:noFill/>
+                      <a:miter lim="800000"/>
+                      <a:headEnd/>
+                      <a:tailEnd/>
+                    </a:ln>
+                  </pic:spPr>
+                </pic:pic>
+              </a:graphicData>
+            </a:graphic>
+          </wp:anchor>
+        </w:drawing>
+      </w:r>
+    </w:p>
+    <w:p>
+      <w:pPr>
+        <w:pStyle w:val="TitleCover"/>
+        <w:spacing w:before="1400" w:after="400"/>
+        <w:jc w:val="center"/>
+        <w:rPr>
+          <w:rFonts w:cs="Arial"/>
+          <w:spacing w:val="-20"/>
+          <w:sz w:val="36"/>
+          <w:szCs w:val="36"/>
+        </w:rPr>
+      </w:pPr>
+      <w:r>
+        <w:rPr>
+          <w:rFonts w:cs="Arial"/>
+          <w:spacing w:val="-20"/>
+          <w:sz w:val="36"/>
+          <w:szCs w:val="36"/>
+        </w:rPr>
+        <w:t>Rapport de Laboratoire</w:t>
+      </w:r>
+    </w:p>
+    <w:p>
+      <w:pPr>
+        <w:rPr>
+          <w:rFonts w:ascii="Arial" w:hAnsi="Arial" w:cs="Arial"/>
+        </w:rPr>
+      </w:pPr>
+    </w:p>
+    <w:tbl>
+      <w:tblPr>
+        <w:tblW w:w="0" w:type="auto"/>
+        <w:tblInd w:w="108" w:type="dxa"/>
+        <w:tblBorders>
+          <w:top w:val="single" w:sz="4" w:space="0" w:color="auto"/>
+          <w:left w:val="single" w:sz="4" w:space="0" w:color="auto"/>
+          <w:bottom w:val="single" w:sz="4" w:space="0" w:color="auto"/>
+          <w:right w:val="single" w:sz="4" w:space="0" w:color="auto"/>
+          <w:insideH w:val="single" w:sz="4" w:space="0" w:color="auto"/>
+          <w:insideV w:val="single" w:sz="4" w:space="0" w:color="auto"/>
+        </w:tblBorders>
+        <w:tblLayout w:type="fixed"/>
+        <w:tblLook w:val="0000"/>
+      </w:tblPr>
+      <w:tblGrid>
+        <w:gridCol w:w="4050"/>
+        <w:gridCol w:w="4698"/>
+      </w:tblGrid>
+      <w:tr>
+        <w:trPr>
+          <w:trHeight w:val="585"/>
+        </w:trPr>
+        <w:tc>
+          <w:tcPr>
+            <w:tcW w:w="4050" w:type="dxa"/>
+          </w:tcPr>
+          <w:p>
+            <w:pPr>
+              <w:pStyle w:val="TableText"/>
+              <w:spacing w:after="0"/>
+              <w:ind w:left="86"/>
+              <w:jc w:val="right"/>
+              <w:rPr>
+                <w:rFonts w:cs="Arial"/>
+                <w:b/>
+                <w:szCs w:val="24"/>
+              </w:rPr>
+            </w:pPr>
+            <w:r>
+              <w:rPr>
+                <w:rFonts w:cs="Arial"/>
+                <w:b/>
+                <w:szCs w:val="24"/>
+              </w:rPr>
+              <w:t>Numéro du laboratoire</w:t>
+            </w:r>
+          </w:p>
+        </w:tc>
+        <w:tc>
+          <w:tcPr>
+            <w:tcW w:w="4698" w:type="dxa"/>
+          </w:tcPr>
+          <w:p>
+            <w:pPr>
+              <w:pStyle w:val="TableText"/>
+              <w:spacing w:after="0"/>
+              <w:ind w:left="86"/>
+              <w:rPr>
+                <w:rFonts w:cs="Arial"/>
+                <w:szCs w:val="24"/>
+              </w:rPr>
+            </w:pPr>
+            <w:r>
+              <w:rPr>
+                <w:rFonts w:cs="Arial"/>
+                <w:szCs w:val="24"/>
+              </w:rPr>
+              <w:t>0</w:t>
+            </w:r>
+            <w:r>
+              <w:rPr>
+                <w:rFonts w:cs="Arial"/>
+                <w:szCs w:val="24"/>
+              </w:rPr>
+              <w:t>3</w:t>
+            </w:r>
+          </w:p>
+        </w:tc>
+      </w:tr>
+      <w:tr>
+        <w:trPr>
+          <w:trHeight w:val="585"/>
+        </w:trPr>
+        <w:tc>
+          <w:tcPr>
+            <w:tcW w:w="4050" w:type="dxa"/>
+          </w:tcPr>
+          <w:p>
+            <w:pPr>
+              <w:pStyle w:val="TableText"/>
+              <w:spacing w:after="0"/>
+              <w:ind w:left="86"/>
+              <w:jc w:val="right"/>
+              <w:rPr>
+                <w:rFonts w:cs="Arial"/>
+                <w:b/>
+                <w:szCs w:val="24"/>
+              </w:rPr>
+            </w:pPr>
+            <w:r>
+              <w:rPr>
+                <w:rFonts w:cs="Arial"/>
+                <w:b/>
+                <w:szCs w:val="24"/>
+              </w:rPr>
+              <w:t>Nom du laboratoire</w:t>
+            </w:r>
+          </w:p>
+        </w:tc>
+        <w:tc>
+          <w:tcPr>
+            <w:tcW w:w="4698" w:type="dxa"/>
+          </w:tcPr>
+          <w:p>
+            <w:pPr>
+              <w:pStyle w:val="TableText"/>
+              <w:spacing w:after="0"/>
+              <w:ind w:left="86"/>
+              <w:rPr>
+                <w:rFonts w:cs="Arial"/>
+                <w:szCs w:val="24"/>
+              </w:rPr>
+            </w:pPr>
+            <w:r>
+              <w:t xml:space="preserve">Le style architectural </w:t>
+            </w:r>
+            <w:r>
+              <w:t>Invocation implicite</w:t>
+            </w:r>
+          </w:p>
+        </w:tc>
+      </w:tr>
+      <w:tr>
+        <w:trPr>
+          <w:trHeight w:val="585"/>
+        </w:trPr>
+        <w:tc>
+          <w:tcPr>
+            <w:tcW w:w="4050" w:type="dxa"/>
+          </w:tcPr>
+          <w:p>
+            <w:pPr>
+              <w:pStyle w:val="TableText"/>
+              <w:spacing w:after="0"/>
+              <w:ind w:left="86"/>
+              <w:jc w:val="right"/>
+              <w:rPr>
+                <w:rFonts w:cs="Arial"/>
+                <w:b/>
+                <w:szCs w:val="24"/>
+              </w:rPr>
+            </w:pPr>
+            <w:r>
+              <w:rPr>
+                <w:rFonts w:cs="Arial"/>
+                <w:b/>
+                <w:szCs w:val="24"/>
+              </w:rPr>
+              <w:t>Étudiant(s)</w:t>
+            </w:r>
+          </w:p>
+        </w:tc>
+        <w:tc>
+          <w:tcPr>
+            <w:tcW w:w="4698" w:type="dxa"/>
+          </w:tcPr>
+          <w:p>
+            <w:pPr>
+              <w:pStyle w:val="TableText"/>
+              <w:spacing w:after="0"/>
+              <w:ind w:left="86"/>
+              <w:rPr>
+                <w:rFonts w:cs="Arial"/>
+                <w:szCs w:val="24"/>
+              </w:rPr>
+            </w:pPr>
+            <w:r>
+              <w:rPr>
+                <w:rFonts w:cs="Arial"/>
+                <w:szCs w:val="24"/>
+              </w:rPr>
+              <w:t>Jean-Simon Bonin</w:t>
+            </w:r>
+          </w:p>
+          <w:p>
+            <w:pPr>
+              <w:pStyle w:val="TableText"/>
+              <w:spacing w:after="0"/>
+              <w:ind w:left="86"/>
+              <w:rPr>
+                <w:rFonts w:cs="Arial"/>
+                <w:szCs w:val="24"/>
+              </w:rPr>
+            </w:pPr>
+            <w:r>
+              <w:rPr>
+                <w:rFonts w:cs="Arial"/>
+                <w:szCs w:val="24"/>
+              </w:rPr>
+              <w:t>Xavier Duval</w:t>
+            </w:r>
+          </w:p>
+          <w:p>
+            <w:pPr>
+              <w:pStyle w:val="TableText"/>
+              <w:spacing w:after="0"/>
+              <w:ind w:left="86"/>
+              <w:rPr>
+                <w:rFonts w:cs="Arial"/>
+                <w:szCs w:val="24"/>
+              </w:rPr>
+            </w:pPr>
+            <w:r>
+              <w:rPr>
+                <w:rFonts w:cs="Arial"/>
+                <w:szCs w:val="24"/>
+              </w:rPr>
+              <w:t xml:space="preserve">Martin </w:t>
+            </w:r>
+            <w:proofErr w:type="spellStart"/>
+            <w:r>
+              <w:rPr>
+                <w:rFonts w:cs="Arial"/>
+                <w:szCs w:val="24"/>
+              </w:rPr>
+              <w:t>Gingras</w:t>
+            </w:r>
+            <w:proofErr w:type="spellEnd"/>
+          </w:p>
+          <w:p>
+            <w:pPr>
+              <w:pStyle w:val="TableText"/>
+              <w:spacing w:after="0"/>
+              <w:ind w:left="86"/>
+              <w:rPr>
+                <w:rFonts w:cs="Arial"/>
+                <w:szCs w:val="24"/>
+              </w:rPr>
+            </w:pPr>
+          </w:p>
+        </w:tc>
+      </w:tr>
+      <w:tr>
+        <w:trPr>
+          <w:trHeight w:val="585"/>
+        </w:trPr>
+        <w:tc>
+          <w:tcPr>
+            <w:tcW w:w="4050" w:type="dxa"/>
+          </w:tcPr>
+          <w:p>
+            <w:pPr>
+              <w:pStyle w:val="TableText"/>
+              <w:spacing w:after="0"/>
+              <w:ind w:left="86"/>
+              <w:jc w:val="right"/>
+              <w:rPr>
+                <w:rFonts w:cs="Arial"/>
+                <w:b/>
+                <w:szCs w:val="24"/>
+              </w:rPr>
+            </w:pPr>
+            <w:r>
+              <w:rPr>
+                <w:rFonts w:cs="Arial"/>
+                <w:b/>
+                <w:szCs w:val="24"/>
+              </w:rPr>
+              <w:t>Code(s) permanent(s)</w:t>
+            </w:r>
+          </w:p>
+        </w:tc>
+        <w:tc>
+          <w:tcPr>
+            <w:tcW w:w="4698" w:type="dxa"/>
+          </w:tcPr>
+          <w:p>
+            <w:pPr>
+              <w:pStyle w:val="TableText"/>
+              <w:spacing w:after="0"/>
+              <w:ind w:left="86"/>
+              <w:rPr>
+                <w:rFonts w:cs="Arial"/>
+                <w:szCs w:val="24"/>
+              </w:rPr>
+            </w:pPr>
+            <w:r>
+              <w:rPr>
+                <w:rFonts w:cs="Arial"/>
+                <w:szCs w:val="24"/>
+              </w:rPr>
+              <w:t>DUVX20048607</w:t>
+            </w:r>
+          </w:p>
+          <w:p>
+            <w:pPr>
+              <w:pStyle w:val="TableText"/>
+              <w:spacing w:after="0"/>
+              <w:ind w:left="86"/>
+              <w:rPr>
+                <w:rFonts w:cs="Arial"/>
+                <w:szCs w:val="24"/>
+              </w:rPr>
+            </w:pPr>
+            <w:r>
+              <w:rPr>
+                <w:rFonts w:cs="Arial"/>
+                <w:szCs w:val="24"/>
+              </w:rPr>
+              <w:t>BONJ02098701</w:t>
+            </w:r>
+          </w:p>
+          <w:p>
+            <w:pPr>
+              <w:pStyle w:val="TableText"/>
+              <w:spacing w:after="0"/>
+              <w:ind w:left="86"/>
+              <w:rPr>
+                <w:rFonts w:cs="Arial"/>
+                <w:szCs w:val="24"/>
+              </w:rPr>
+            </w:pPr>
+            <w:r>
+              <w:rPr>
+                <w:rFonts w:cs="Arial"/>
+                <w:szCs w:val="24"/>
+              </w:rPr>
+              <w:t>GINM10108708</w:t>
+            </w:r>
+          </w:p>
+          <w:p>
+            <w:pPr>
+              <w:pStyle w:val="TableText"/>
+              <w:spacing w:after="0"/>
+              <w:ind w:left="86"/>
+              <w:rPr>
+                <w:rFonts w:cs="Arial"/>
+                <w:szCs w:val="24"/>
+              </w:rPr>
+            </w:pPr>
+          </w:p>
+        </w:tc>
+      </w:tr>
+      <w:tr>
+        <w:trPr>
+          <w:trHeight w:val="585"/>
+        </w:trPr>
+        <w:tc>
+          <w:tcPr>
+            <w:tcW w:w="4050" w:type="dxa"/>
+          </w:tcPr>
+          <w:p>
+            <w:pPr>
+              <w:pStyle w:val="TableText"/>
+              <w:spacing w:after="0"/>
+              <w:ind w:left="86"/>
+              <w:jc w:val="right"/>
+              <w:rPr>
+                <w:rFonts w:cs="Arial"/>
+                <w:b/>
+                <w:szCs w:val="24"/>
+              </w:rPr>
+            </w:pPr>
+            <w:r>
+              <w:rPr>
+                <w:rFonts w:cs="Arial"/>
+                <w:b/>
+                <w:szCs w:val="24"/>
+              </w:rPr>
+              <w:t>Cours</w:t>
+            </w:r>
+          </w:p>
+        </w:tc>
+        <w:tc>
+          <w:tcPr>
+            <w:tcW w:w="4698" w:type="dxa"/>
+          </w:tcPr>
+          <w:p>
+            <w:pPr>
+              <w:pStyle w:val="TableText"/>
+              <w:spacing w:after="0"/>
+              <w:ind w:left="86"/>
+              <w:rPr>
+                <w:rFonts w:cs="Arial"/>
+                <w:szCs w:val="24"/>
+              </w:rPr>
+            </w:pPr>
+            <w:r>
+              <w:rPr>
+                <w:rFonts w:cs="Arial"/>
+                <w:szCs w:val="24"/>
+              </w:rPr>
+              <w:t>LOG 430</w:t>
+            </w:r>
+          </w:p>
+        </w:tc>
+      </w:tr>
+      <w:tr>
+        <w:trPr>
+          <w:trHeight w:val="585"/>
+        </w:trPr>
+        <w:tc>
+          <w:tcPr>
+            <w:tcW w:w="4050" w:type="dxa"/>
+          </w:tcPr>
+          <w:p>
+            <w:pPr>
+              <w:pStyle w:val="TableText"/>
+              <w:spacing w:after="0"/>
+              <w:ind w:left="86"/>
+              <w:jc w:val="right"/>
+              <w:rPr>
+                <w:rFonts w:cs="Arial"/>
+                <w:b/>
+                <w:szCs w:val="24"/>
+              </w:rPr>
+            </w:pPr>
+            <w:r>
+              <w:rPr>
+                <w:rFonts w:cs="Arial"/>
+                <w:b/>
+                <w:szCs w:val="24"/>
+              </w:rPr>
+              <w:t>Session</w:t>
+            </w:r>
+          </w:p>
+        </w:tc>
+        <w:tc>
+          <w:tcPr>
+            <w:tcW w:w="4698" w:type="dxa"/>
+          </w:tcPr>
+          <w:p>
+            <w:pPr>
+              <w:pStyle w:val="TableText"/>
+              <w:spacing w:after="0"/>
+              <w:ind w:left="86"/>
+              <w:rPr>
+                <w:rFonts w:cs="Arial"/>
+                <w:szCs w:val="24"/>
+              </w:rPr>
+            </w:pPr>
+            <w:r>
+              <w:rPr>
+                <w:rFonts w:cs="Arial"/>
+                <w:szCs w:val="24"/>
+              </w:rPr>
+              <w:t>Hiver 2012</w:t>
+            </w:r>
+          </w:p>
+        </w:tc>
+      </w:tr>
+      <w:tr>
+        <w:trPr>
+          <w:trHeight w:val="585"/>
+        </w:trPr>
+        <w:tc>
+          <w:tcPr>
+            <w:tcW w:w="4050" w:type="dxa"/>
+          </w:tcPr>
+          <w:p>
+            <w:pPr>
+              <w:pStyle w:val="TableText"/>
+              <w:spacing w:after="0"/>
+              <w:ind w:left="86"/>
+              <w:jc w:val="right"/>
+              <w:rPr>
+                <w:rFonts w:cs="Arial"/>
+                <w:b/>
+                <w:szCs w:val="24"/>
+              </w:rPr>
+            </w:pPr>
+            <w:r>
+              <w:rPr>
+                <w:rFonts w:cs="Arial"/>
+                <w:b/>
+                <w:szCs w:val="24"/>
+              </w:rPr>
+              <w:t>Groupe</w:t>
+            </w:r>
+          </w:p>
+        </w:tc>
+        <w:tc>
+          <w:tcPr>
+            <w:tcW w:w="4698" w:type="dxa"/>
+          </w:tcPr>
+          <w:p>
+            <w:pPr>
+              <w:pStyle w:val="TableText"/>
+              <w:spacing w:after="0"/>
+              <w:ind w:left="86"/>
+              <w:rPr>
+                <w:rFonts w:cs="Arial"/>
+                <w:szCs w:val="24"/>
+              </w:rPr>
+            </w:pPr>
+            <w:r>
+              <w:rPr>
+                <w:rFonts w:cs="Arial"/>
+                <w:szCs w:val="24"/>
+              </w:rPr>
+              <w:t>01</w:t>
+            </w:r>
+          </w:p>
+        </w:tc>
+      </w:tr>
+      <w:tr>
+        <w:trPr>
+          <w:trHeight w:val="585"/>
+        </w:trPr>
+        <w:tc>
+          <w:tcPr>
+            <w:tcW w:w="4050" w:type="dxa"/>
+          </w:tcPr>
+          <w:p>
+            <w:pPr>
+              <w:pStyle w:val="TableText"/>
+              <w:spacing w:after="0"/>
+              <w:ind w:left="86"/>
+              <w:jc w:val="right"/>
+              <w:rPr>
+                <w:rFonts w:cs="Arial"/>
+                <w:b/>
+                <w:szCs w:val="24"/>
+              </w:rPr>
+            </w:pPr>
+            <w:r>
+              <w:rPr>
+                <w:rFonts w:cs="Arial"/>
+                <w:b/>
+                <w:szCs w:val="24"/>
+              </w:rPr>
+              <w:t>Chargé(e) de laboratoire</w:t>
+            </w:r>
+          </w:p>
+        </w:tc>
+        <w:tc>
+          <w:tcPr>
+            <w:tcW w:w="4698" w:type="dxa"/>
+          </w:tcPr>
+          <w:p>
+            <w:pPr>
+              <w:pStyle w:val="TableText"/>
+              <w:spacing w:after="0"/>
+              <w:rPr>
+                <w:rFonts w:cs="Arial"/>
+                <w:szCs w:val="24"/>
+              </w:rPr>
+            </w:pPr>
+            <w:r>
+              <w:rPr>
+                <w:rFonts w:cs="Arial"/>
+                <w:szCs w:val="24"/>
+              </w:rPr>
+              <w:t xml:space="preserve"> Samir </w:t>
+            </w:r>
+            <w:proofErr w:type="spellStart"/>
+            <w:r>
+              <w:rPr>
+                <w:rFonts w:cs="Arial"/>
+                <w:szCs w:val="24"/>
+              </w:rPr>
+              <w:t>Djeffal</w:t>
+            </w:r>
+            <w:proofErr w:type="spellEnd"/>
+          </w:p>
+        </w:tc>
+      </w:tr>
+      <w:tr>
+        <w:trPr>
+          <w:trHeight w:val="585"/>
+        </w:trPr>
+        <w:tc>
+          <w:tcPr>
+            <w:tcW w:w="4050" w:type="dxa"/>
+          </w:tcPr>
+          <w:p>
+            <w:pPr>
+              <w:pStyle w:val="TableText"/>
+              <w:spacing w:after="0"/>
+              <w:ind w:left="86"/>
+              <w:jc w:val="right"/>
+              <w:rPr>
+                <w:rFonts w:cs="Arial"/>
+                <w:b/>
+                <w:szCs w:val="24"/>
+              </w:rPr>
+            </w:pPr>
+            <w:r>
+              <w:rPr>
+                <w:rFonts w:cs="Arial"/>
+                <w:b/>
+                <w:szCs w:val="24"/>
+              </w:rPr>
+              <w:t>Date</w:t>
+            </w:r>
+          </w:p>
+        </w:tc>
+        <w:tc>
+          <w:tcPr>
+            <w:tcW w:w="4698" w:type="dxa"/>
+          </w:tcPr>
+          <w:p>
+            <w:pPr>
+              <w:pStyle w:val="TableText"/>
+              <w:spacing w:after="0"/>
+              <w:rPr>
+                <w:rFonts w:cs="Arial"/>
+                <w:szCs w:val="24"/>
+              </w:rPr>
+            </w:pPr>
+            <w:r>
+              <w:rPr>
+                <w:rFonts w:cs="Arial"/>
+                <w:szCs w:val="24"/>
+              </w:rPr>
+              <w:t xml:space="preserve"> 12</w:t>
+            </w:r>
+            <w:r>
+              <w:rPr>
+                <w:rFonts w:cs="Arial"/>
+                <w:szCs w:val="24"/>
+              </w:rPr>
+              <w:t xml:space="preserve"> </w:t>
+            </w:r>
+            <w:r>
+              <w:rPr>
+                <w:rFonts w:cs="Arial"/>
+                <w:szCs w:val="24"/>
+              </w:rPr>
+              <w:t>mars</w:t>
+            </w:r>
+            <w:r>
+              <w:rPr>
+                <w:rFonts w:cs="Arial"/>
+                <w:szCs w:val="24"/>
+              </w:rPr>
+              <w:t xml:space="preserve"> 2012</w:t>
+            </w:r>
+          </w:p>
+          <w:p>
+            <w:pPr>
+              <w:pStyle w:val="TableText"/>
+              <w:spacing w:after="0"/>
+              <w:ind w:left="86"/>
+              <w:rPr>
+                <w:rFonts w:cs="Arial"/>
+                <w:szCs w:val="24"/>
+              </w:rPr>
+            </w:pPr>
+          </w:p>
+        </w:tc>
+      </w:tr>
+    </w:tbl>
+    <w:p>
+      <w:pPr>
+        <w:jc w:val="center"/>
+        <w:rPr>
+          <w:rFonts w:ascii="Arial" w:hAnsi="Arial" w:cs="Arial"/>
+        </w:rPr>
+      </w:pPr>
+    </w:p>
+    <w:p>
+      <w:pPr>
+        <w:pStyle w:val="TOCHeading"/>
+        <w:jc w:val="center"/>
+        <w:rPr>
+          <w:rFonts w:ascii="Times New Roman" w:hAnsi="Times New Roman"/>
+          <w:color w:val="auto"/>
+          <w:sz w:val="32"/>
+          <w:lang w:val="fr-CA"/>
+        </w:rPr>
+      </w:pPr>
+      <w:r>
+        <w:rPr>
+          <w:b w:val="0"/>
+        </w:rPr>
+        <w:br w:type="page"/>
+      </w:r>
+      <w:r>
+        <w:rPr>
+          <w:rFonts w:ascii="Times New Roman" w:hAnsi="Times New Roman"/>
+          <w:color w:val="auto"/>
+          <w:sz w:val="32"/>
+          <w:lang w:val="fr-CA"/>
+        </w:rPr>
+        <w:lastRenderedPageBreak/>
+        <w:t>Table des matières</w:t>
+      </w:r>
+    </w:p>
+    <w:p/>
+    <w:p>
+      <w:pPr>
+        <w:pStyle w:val="TOC1"/>
+        <w:rPr>
+          <w:rFonts w:asciiTheme="minorHAnsi" w:eastAsiaTheme="minorEastAsia" w:hAnsiTheme="minorHAnsi" w:cstheme="minorBidi"/>
+          <w:b w:val="0"/>
+          <w:noProof/>
+          <w:spacing w:val="0"/>
+          <w:sz w:val="22"/>
+          <w:szCs w:val="22"/>
+          <w:lang w:val="fr-CA" w:eastAsia="fr-CA"/>
+        </w:rPr>
+      </w:pPr>
+      <w:r>
+        <w:rPr>
+          <w:lang w:val="fr-CA"/>
+        </w:rPr>
+        <w:fldChar w:fldCharType="begin"/>
+      </w:r>
+      <w:r>
+        <w:rPr>
+          <w:lang w:val="fr-CA"/>
+        </w:rPr>
+        <w:instrText xml:space="preserve"> TOC \o "1-3" \h \z \u </w:instrText>
+      </w:r>
+      <w:r>
+        <w:rPr>
+          <w:lang w:val="fr-CA"/>
+        </w:rPr>
+        <w:fldChar w:fldCharType="separate"/>
+      </w:r>
+      <w:hyperlink w:anchor="_Toc319246851" w:history="1">
+        <w:r>
+          <w:rPr>
+            <w:rStyle w:val="Hyperlink"/>
+            <w:rFonts w:cs="Arial"/>
+            <w:noProof/>
+          </w:rPr>
+          <w:t>Introduction</w:t>
+        </w:r>
+        <w:r>
+          <w:rPr>
+            <w:noProof/>
+            <w:webHidden/>
+          </w:rPr>
+          <w:tab/>
+        </w:r>
+        <w:r>
+          <w:rPr>
+            <w:noProof/>
+            <w:webHidden/>
+          </w:rPr>
+          <w:fldChar w:fldCharType="begin"/>
+        </w:r>
+        <w:r>
+          <w:rPr>
+            <w:noProof/>
+            <w:webHidden/>
+          </w:rPr>
+          <w:instrText xml:space="preserve"> PAGEREF _Toc319246851 \h </w:instrText>
+        </w:r>
+        <w:r>
+          <w:rPr>
+            <w:noProof/>
+            <w:webHidden/>
+          </w:rPr>
+        </w:r>
+        <w:r>
+          <w:rPr>
+            <w:noProof/>
+            <w:webHidden/>
+          </w:rPr>
+          <w:fldChar w:fldCharType="separate"/>
+        </w:r>
+        <w:r>
+          <w:rPr>
+            <w:noProof/>
+            <w:webHidden/>
+          </w:rPr>
+          <w:t>3</w:t>
+        </w:r>
+        <w:r>
+          <w:rPr>
+            <w:noProof/>
+            <w:webHidden/>
+          </w:rPr>
+          <w:fldChar w:fldCharType="end"/>
+        </w:r>
+      </w:hyperlink>
+    </w:p>
+    <w:p>
+      <w:pPr>
+        <w:pStyle w:val="TOC1"/>
+        <w:rPr>
+          <w:rFonts w:asciiTheme="minorHAnsi" w:eastAsiaTheme="minorEastAsia" w:hAnsiTheme="minorHAnsi" w:cstheme="minorBidi"/>
+          <w:b w:val="0"/>
+          <w:noProof/>
+          <w:spacing w:val="0"/>
+          <w:sz w:val="22"/>
+          <w:szCs w:val="22"/>
+          <w:lang w:val="fr-CA" w:eastAsia="fr-CA"/>
+        </w:rPr>
+      </w:pPr>
+      <w:hyperlink w:anchor="_Toc319246852" w:history="1">
+        <w:r>
+          <w:rPr>
+            <w:rStyle w:val="Hyperlink"/>
+            <w:rFonts w:cs="Arial"/>
+            <w:noProof/>
+          </w:rPr>
+          <w:t>Première partie</w:t>
+        </w:r>
+        <w:r>
+          <w:rPr>
+            <w:noProof/>
+            <w:webHidden/>
+          </w:rPr>
+          <w:tab/>
+        </w:r>
+        <w:r>
+          <w:rPr>
+            <w:noProof/>
+            <w:webHidden/>
+          </w:rPr>
+          <w:fldChar w:fldCharType="begin"/>
+        </w:r>
+        <w:r>
+          <w:rPr>
+            <w:noProof/>
+            <w:webHidden/>
+          </w:rPr>
+          <w:instrText xml:space="preserve"> PAGEREF _Toc319246852 \h </w:instrText>
+        </w:r>
+        <w:r>
+          <w:rPr>
+            <w:noProof/>
+            <w:webHidden/>
+          </w:rPr>
+        </w:r>
+        <w:r>
+          <w:rPr>
+            <w:noProof/>
+            <w:webHidden/>
+          </w:rPr>
+          <w:fldChar w:fldCharType="separate"/>
+        </w:r>
+        <w:r>
+          <w:rPr>
+            <w:noProof/>
+            <w:webHidden/>
+          </w:rPr>
+          <w:t>4</w:t>
+        </w:r>
+        <w:r>
+          <w:rPr>
+            <w:noProof/>
+            <w:webHidden/>
+          </w:rPr>
+          <w:fldChar w:fldCharType="end"/>
+        </w:r>
+      </w:hyperlink>
+    </w:p>
+    <w:p>
+      <w:pPr>
+        <w:pStyle w:val="TOC1"/>
+        <w:rPr>
+          <w:rFonts w:asciiTheme="minorHAnsi" w:eastAsiaTheme="minorEastAsia" w:hAnsiTheme="minorHAnsi" w:cstheme="minorBidi"/>
+          <w:b w:val="0"/>
+          <w:noProof/>
+          <w:spacing w:val="0"/>
+          <w:sz w:val="22"/>
+          <w:szCs w:val="22"/>
+          <w:lang w:val="fr-CA" w:eastAsia="fr-CA"/>
+        </w:rPr>
+      </w:pPr>
+      <w:hyperlink w:anchor="_Toc319246853" w:history="1">
+        <w:r>
+          <w:rPr>
+            <w:rStyle w:val="Hyperlink"/>
+            <w:rFonts w:cs="Arial"/>
+            <w:noProof/>
+          </w:rPr>
+          <w:t>Deuxième partie</w:t>
+        </w:r>
+        <w:r>
+          <w:rPr>
+            <w:noProof/>
+            <w:webHidden/>
+          </w:rPr>
+          <w:tab/>
+        </w:r>
+        <w:r>
+          <w:rPr>
+            <w:noProof/>
+            <w:webHidden/>
+          </w:rPr>
+          <w:fldChar w:fldCharType="begin"/>
+        </w:r>
+        <w:r>
+          <w:rPr>
+            <w:noProof/>
+            <w:webHidden/>
+          </w:rPr>
+          <w:instrText xml:space="preserve"> PAGEREF _Toc319246853 \h </w:instrText>
+        </w:r>
+        <w:r>
+          <w:rPr>
+            <w:noProof/>
+            <w:webHidden/>
+          </w:rPr>
+        </w:r>
+        <w:r>
+          <w:rPr>
+            <w:noProof/>
+            <w:webHidden/>
+          </w:rPr>
+          <w:fldChar w:fldCharType="separate"/>
+        </w:r>
+        <w:r>
+          <w:rPr>
+            <w:noProof/>
+            <w:webHidden/>
+          </w:rPr>
+          <w:t>5</w:t>
+        </w:r>
+        <w:r>
+          <w:rPr>
+            <w:noProof/>
+            <w:webHidden/>
+          </w:rPr>
+          <w:fldChar w:fldCharType="end"/>
+        </w:r>
+      </w:hyperlink>
+    </w:p>
+    <w:p>
+      <w:pPr>
+        <w:pStyle w:val="TOC1"/>
+        <w:rPr>
+          <w:rFonts w:asciiTheme="minorHAnsi" w:eastAsiaTheme="minorEastAsia" w:hAnsiTheme="minorHAnsi" w:cstheme="minorBidi"/>
+          <w:b w:val="0"/>
+          <w:noProof/>
+          <w:spacing w:val="0"/>
+          <w:sz w:val="22"/>
+          <w:szCs w:val="22"/>
+          <w:lang w:val="fr-CA" w:eastAsia="fr-CA"/>
+        </w:rPr>
+      </w:pPr>
+      <w:hyperlink w:anchor="_Toc319246854" w:history="1">
+        <w:r>
+          <w:rPr>
+            <w:rStyle w:val="Hyperlink"/>
+            <w:rFonts w:cs="Arial"/>
+            <w:noProof/>
+          </w:rPr>
+          <w:t>Discussion</w:t>
+        </w:r>
+        <w:r>
+          <w:rPr>
+            <w:noProof/>
+            <w:webHidden/>
+          </w:rPr>
+          <w:tab/>
+        </w:r>
+        <w:r>
+          <w:rPr>
+            <w:noProof/>
+            <w:webHidden/>
+          </w:rPr>
+          <w:fldChar w:fldCharType="begin"/>
+        </w:r>
+        <w:r>
+          <w:rPr>
+            <w:noProof/>
+            <w:webHidden/>
+          </w:rPr>
+          <w:instrText xml:space="preserve"> PAGEREF _Toc319246854 \h </w:instrText>
+        </w:r>
+        <w:r>
+          <w:rPr>
+            <w:noProof/>
+            <w:webHidden/>
+          </w:rPr>
+        </w:r>
+        <w:r>
+          <w:rPr>
+            <w:noProof/>
+            <w:webHidden/>
+          </w:rPr>
+          <w:fldChar w:fldCharType="separate"/>
+        </w:r>
+        <w:r>
+          <w:rPr>
+            <w:noProof/>
+            <w:webHidden/>
+          </w:rPr>
+          <w:t>7</w:t>
+        </w:r>
+        <w:r>
+          <w:rPr>
+            <w:noProof/>
+            <w:webHidden/>
+          </w:rPr>
+          <w:fldChar w:fldCharType="end"/>
+        </w:r>
+      </w:hyperlink>
+    </w:p>
+    <w:p>
+      <w:pPr>
+        <w:pStyle w:val="TOC1"/>
+        <w:rPr>
+          <w:rFonts w:asciiTheme="minorHAnsi" w:eastAsiaTheme="minorEastAsia" w:hAnsiTheme="minorHAnsi" w:cstheme="minorBidi"/>
+          <w:b w:val="0"/>
+          <w:noProof/>
+          <w:spacing w:val="0"/>
+          <w:sz w:val="22"/>
+          <w:szCs w:val="22"/>
+          <w:lang w:val="fr-CA" w:eastAsia="fr-CA"/>
+        </w:rPr>
+      </w:pPr>
+      <w:hyperlink w:anchor="_Toc319246855" w:history="1">
+        <w:r>
+          <w:rPr>
+            <w:rStyle w:val="Hyperlink"/>
+            <w:rFonts w:cs="Arial"/>
+            <w:noProof/>
+          </w:rPr>
+          <w:t>Conclusion</w:t>
+        </w:r>
+        <w:r>
+          <w:rPr>
+            <w:noProof/>
+            <w:webHidden/>
+          </w:rPr>
+          <w:tab/>
+        </w:r>
+        <w:r>
+          <w:rPr>
+            <w:noProof/>
+            <w:webHidden/>
+          </w:rPr>
+          <w:fldChar w:fldCharType="begin"/>
+        </w:r>
+        <w:r>
+          <w:rPr>
+            <w:noProof/>
+            <w:webHidden/>
+          </w:rPr>
+          <w:instrText xml:space="preserve"> PAGEREF _Toc319246855 \h </w:instrText>
+        </w:r>
+        <w:r>
+          <w:rPr>
+            <w:noProof/>
+            <w:webHidden/>
+          </w:rPr>
+        </w:r>
+        <w:r>
+          <w:rPr>
+            <w:noProof/>
+            <w:webHidden/>
+          </w:rPr>
+          <w:fldChar w:fldCharType="separate"/>
+        </w:r>
+        <w:r>
+          <w:rPr>
+            <w:noProof/>
+            <w:webHidden/>
+          </w:rPr>
+          <w:t>8</w:t>
+        </w:r>
+        <w:r>
+          <w:rPr>
+            <w:noProof/>
+            <w:webHidden/>
+          </w:rPr>
+          <w:fldChar w:fldCharType="end"/>
+        </w:r>
+      </w:hyperlink>
+    </w:p>
+    <w:p>
+      <w:r>
+        <w:fldChar w:fldCharType="end"/>
+      </w:r>
+    </w:p>
+    <w:p>
+      <w:r>
+        <w:br w:type="page"/>
+      </w:r>
+    </w:p>
+    <w:p>
+      <w:pPr>
+        <w:pStyle w:val="Heading1"/>
+        <w:spacing w:before="0" w:after="240"/>
+        <w:rPr>
+          <w:rFonts w:ascii="Arial" w:hAnsi="Arial" w:cs="Arial"/>
+          <w:color w:val="auto"/>
+        </w:rPr>
+      </w:pPr>
+      <w:bookmarkStart w:id="0" w:name="_Toc319246851"/>
+      <w:r>
+        <w:rPr>
+          <w:rFonts w:ascii="Arial" w:hAnsi="Arial" w:cs="Arial"/>
+          <w:color w:val="auto"/>
+        </w:rPr>
+        <w:lastRenderedPageBreak/>
+        <w:t>Introduction</w:t>
+      </w:r>
+      <w:bookmarkEnd w:id="0"/>
+    </w:p>
+    <w:p>
+      <w:pPr>
+        <w:spacing w:line="360" w:lineRule="auto"/>
+        <w:ind w:firstLine="426"/>
+        <w:jc w:val="both"/>
+        <w:rPr>
+          <w:rFonts w:ascii="Arial" w:hAnsi="Arial" w:cs="Arial"/>
+          <w:sz w:val="24"/>
+          <w:szCs w:val="24"/>
+        </w:rPr>
+      </w:pPr>
+      <w:r>
+        <w:rPr>
+          <w:rFonts w:ascii="Arial" w:hAnsi="Arial" w:cs="Arial"/>
+          <w:sz w:val="24"/>
+          <w:szCs w:val="24"/>
+        </w:rPr>
+        <w:t xml:space="preserve">Ce laboratoire porte sur les liens entre une architecture </w:t>
+      </w:r>
+      <w:r>
+        <w:rPr>
+          <w:rFonts w:ascii="Arial" w:hAnsi="Arial" w:cs="Arial"/>
+          <w:sz w:val="24"/>
+          <w:szCs w:val="24"/>
+        </w:rPr>
+        <w:t>du style « Invocation implicite »</w:t>
+      </w:r>
+      <w:r>
+        <w:rPr>
+          <w:rFonts w:ascii="Arial" w:hAnsi="Arial" w:cs="Arial"/>
+          <w:sz w:val="24"/>
+          <w:szCs w:val="24"/>
+        </w:rPr>
+        <w:t xml:space="preserve"> et les implémentations orienté objet qui la compose.</w:t>
+      </w:r>
+      <w:r>
+        <w:rPr>
+          <w:rFonts w:ascii="Arial" w:hAnsi="Arial" w:cs="Arial"/>
+          <w:sz w:val="24"/>
+          <w:szCs w:val="24"/>
+        </w:rPr>
+        <w:t xml:space="preserve"> Dans un premier temps, nous avions </w:t>
+      </w:r>
+      <w:r>
+        <w:rPr>
+          <w:rFonts w:ascii="Arial" w:hAnsi="Arial" w:cs="Arial"/>
+          <w:sz w:val="24"/>
+          <w:szCs w:val="24"/>
+        </w:rPr>
+        <w:t>à modifier une architecture existante afin de</w:t>
+      </w:r>
+      <w:r>
+        <w:rPr>
+          <w:rFonts w:ascii="Arial" w:hAnsi="Arial" w:cs="Arial"/>
+          <w:sz w:val="24"/>
+          <w:szCs w:val="24"/>
+        </w:rPr>
+        <w:t xml:space="preserve"> supporter quelques fonctionnalités supplémentaires tout en prenant soin de respecter ce style architectural. La deuxième partie consistait à analyser les interdépendances de cette architecture avant et après les modifications au système avec l’outil de création de matrice de dépendance </w:t>
+      </w:r>
+      <w:proofErr w:type="spellStart"/>
+      <w:r>
+        <w:rPr>
+          <w:rFonts w:ascii="Arial" w:hAnsi="Arial" w:cs="Arial"/>
+          <w:sz w:val="24"/>
+          <w:szCs w:val="24"/>
+        </w:rPr>
+        <w:t>Lattix</w:t>
+      </w:r>
+      <w:proofErr w:type="spellEnd"/>
+      <w:r>
+        <w:rPr>
+          <w:rFonts w:ascii="Arial" w:hAnsi="Arial" w:cs="Arial"/>
+          <w:sz w:val="24"/>
+          <w:szCs w:val="24"/>
+        </w:rPr>
+        <w:t xml:space="preserve"> LDM.</w:t>
+      </w:r>
+    </w:p>
+    <w:p>
+      <w:pPr>
+        <w:spacing w:line="360" w:lineRule="auto"/>
+        <w:ind w:firstLine="426"/>
+        <w:jc w:val="both"/>
+        <w:rPr>
+          <w:rFonts w:ascii="Arial" w:hAnsi="Arial" w:cs="Arial"/>
+          <w:sz w:val="24"/>
+          <w:szCs w:val="24"/>
+        </w:rPr>
+      </w:pPr>
+      <w:r>
+        <w:rPr>
+          <w:rFonts w:ascii="Arial" w:hAnsi="Arial" w:cs="Arial"/>
+          <w:sz w:val="24"/>
+          <w:szCs w:val="24"/>
+        </w:rPr>
+        <w:t>La suite de ce rapport contient quatre sections. D’abord, une section présentera une description sommaire de notre implantation pour ce laboratoire. Dans la section suivante, nous répondons aux questions de l’énoncé de ce troisième laboratoire et effectuons l’analyse architecturale du système. La troisième section est une discussion comparant les trois laboratoires sur lesquels nous avons eu à travailler cette session. Une conclusion vient clore le document en faisant un retour sur les objectifs du laboratoire.</w:t>
+      </w:r>
+    </w:p>
+    <w:p/>
+    <w:p>
+      <w:pPr>
+        <w:rPr>
+          <w:rFonts w:cs="Arial"/>
+        </w:rPr>
+      </w:pPr>
+      <w:r>
+        <w:rPr>
+          <w:rFonts w:cs="Arial"/>
+        </w:rPr>
+        <w:br w:type="page"/>
+      </w:r>
+    </w:p>
+    <w:p>
+      <w:pPr>
+        <w:pStyle w:val="Heading1"/>
+        <w:spacing w:before="0" w:after="240"/>
+        <w:rPr>
+          <w:rFonts w:ascii="Arial" w:hAnsi="Arial" w:cs="Arial"/>
+          <w:color w:val="auto"/>
+        </w:rPr>
+      </w:pPr>
+      <w:bookmarkStart w:id="1" w:name="_Toc319246852"/>
+      <w:r>
+        <w:rPr>
+          <w:rFonts w:ascii="Arial" w:hAnsi="Arial" w:cs="Arial"/>
+          <w:color w:val="auto"/>
+        </w:rPr>
+        <w:lastRenderedPageBreak/>
+        <w:t>Première partie</w:t>
+      </w:r>
+      <w:bookmarkEnd w:id="1"/>
+    </w:p>
+    <w:p>
+      <w:r>
+        <w:rPr>
+          <w:rStyle w:val="Strong"/>
+        </w:rPr>
+        <w:t>Première partie: description sommaire de votre implantation</w:t>
+      </w:r>
+      <w:r>
+        <w:t xml:space="preserve">: Les trois premiers laboratoires comportent une partie implantation et une partie analyse. Pour la partie implantation, vous devez inclure dans votre rapport une brève description de votre expérience liée à l'implantation (ce qui a été facile, ce qui l'a été moins, </w:t>
+      </w:r>
+      <w:proofErr w:type="spellStart"/>
+      <w:r>
+        <w:t>etc</w:t>
+      </w:r>
+      <w:proofErr w:type="spellEnd"/>
+      <w:r>
+        <w:t>). Réservez vos commentaires de nature architecturale pour la seconde partie.</w:t>
+      </w:r>
+    </w:p>
+    <w:p>
+      <w:r>
+        <w:t>(</w:t>
+      </w:r>
+      <w:hyperlink r:id="rId8" w:history="1">
+        <w:r>
+          <w:rPr>
+            <w:rStyle w:val="Hyperlink"/>
+          </w:rPr>
+          <w:t>https://cours.etsmtl.ca/log430/</w:t>
+        </w:r>
+      </w:hyperlink>
+      <w:r>
+        <w:t xml:space="preserve">  &gt; Laboratoires &gt; </w:t>
+      </w:r>
+      <w:proofErr w:type="gramStart"/>
+      <w:r>
+        <w:t>Rapports )</w:t>
+      </w:r>
+      <w:proofErr w:type="gramEnd"/>
+    </w:p>
+    <w:p>
+      <w:pPr>
+        <w:rPr>
+          <w:rFonts w:cs="Arial"/>
+        </w:rPr>
+      </w:pPr>
+    </w:p>
+    <w:p>
+      <w:pPr>
+        <w:rPr>
+          <w:rFonts w:cs="Arial"/>
+        </w:rPr>
+      </w:pPr>
+      <w:r>
+        <w:rPr>
+          <w:rFonts w:cs="Arial"/>
+        </w:rPr>
+        <w:br w:type="page"/>
+      </w:r>
+    </w:p>
+    <w:p>
+      <w:pPr>
+        <w:pStyle w:val="Heading1"/>
+        <w:spacing w:before="0" w:after="240"/>
+        <w:rPr>
+          <w:rFonts w:ascii="Arial" w:hAnsi="Arial" w:cs="Arial"/>
+          <w:color w:val="auto"/>
+        </w:rPr>
+      </w:pPr>
+      <w:bookmarkStart w:id="2" w:name="_Toc319246853"/>
+      <w:r>
+        <w:rPr>
+          <w:rFonts w:ascii="Arial" w:hAnsi="Arial" w:cs="Arial"/>
+          <w:color w:val="auto"/>
+        </w:rPr>
+        <w:lastRenderedPageBreak/>
+        <w:t>Deuxième partie</w:t>
+      </w:r>
+      <w:bookmarkEnd w:id="2"/>
+    </w:p>
+    <w:p>
+      <w:pPr>
+        <w:spacing w:line="360" w:lineRule="auto"/>
+        <w:rPr>
+          <w:rFonts w:ascii="Arial" w:hAnsi="Arial" w:cs="Arial"/>
+          <w:sz w:val="24"/>
+        </w:rPr>
+      </w:pPr>
+      <w:r>
+        <w:rPr>
+          <w:rFonts w:ascii="Arial" w:hAnsi="Arial" w:cs="Arial"/>
+          <w:sz w:val="24"/>
+        </w:rPr>
+        <w:t>a)</w:t>
+      </w:r>
+    </w:p>
+    <w:p>
+      <w:pPr>
+        <w:spacing w:line="360" w:lineRule="auto"/>
+        <w:ind w:firstLine="426"/>
+        <w:rPr>
+          <w:rFonts w:ascii="Arial" w:hAnsi="Arial" w:cs="Arial"/>
+          <w:sz w:val="24"/>
+        </w:rPr>
+      </w:pPr>
+      <w:r>
+        <w:rPr>
+          <w:rFonts w:ascii="Arial" w:hAnsi="Arial" w:cs="Arial"/>
+          <w:sz w:val="24"/>
+        </w:rPr>
+        <w:t>TODO</w:t>
+      </w:r>
+    </w:p>
+    <w:p>
+      <w:pPr>
+        <w:spacing w:line="360" w:lineRule="auto"/>
+        <w:rPr>
+          <w:rFonts w:ascii="Arial" w:hAnsi="Arial" w:cs="Arial"/>
+          <w:sz w:val="24"/>
+        </w:rPr>
+      </w:pPr>
+    </w:p>
+    <w:p>
+      <w:pPr>
+        <w:spacing w:line="360" w:lineRule="auto"/>
+        <w:rPr>
+          <w:rFonts w:ascii="Arial" w:hAnsi="Arial" w:cs="Arial"/>
+          <w:sz w:val="24"/>
+        </w:rPr>
+      </w:pPr>
+      <w:r>
+        <w:rPr>
+          <w:rFonts w:ascii="Arial" w:hAnsi="Arial" w:cs="Arial"/>
+          <w:sz w:val="24"/>
+        </w:rPr>
         <w:t>b)</w:t>
       </w:r>
     </w:p>
     <w:p>
-      <w:r>
+      <w:pPr>
+        <w:spacing w:line="360" w:lineRule="auto"/>
+        <w:ind w:firstLine="426"/>
+        <w:rPr>
+          <w:rFonts w:ascii="Arial" w:hAnsi="Arial" w:cs="Arial"/>
+          <w:sz w:val="24"/>
+        </w:rPr>
+      </w:pPr>
+      <w:r>
+        <w:rPr>
+          <w:rFonts w:ascii="Arial" w:hAnsi="Arial" w:cs="Arial"/>
+          <w:sz w:val="24"/>
+        </w:rPr>
         <w:t xml:space="preserve">Pour faire des modifications </w:t>
       </w:r>
       <w:r>
-        <w:t xml:space="preserve">au code d’un projet </w:t>
-      </w:r>
-      <w:r>
-        <w:t xml:space="preserve">dont le style d’architecture est l’invocation implicite, il faut bien comprendre le fonctionnement </w:t>
-      </w:r>
-      <w:r>
+        <w:rPr>
+          <w:rFonts w:ascii="Arial" w:hAnsi="Arial" w:cs="Arial"/>
+          <w:sz w:val="24"/>
+        </w:rPr>
+        <w:t xml:space="preserve">au code d’un projet dont le style d’architecture est l’invocation implicite, il faut bien comprendre le fonctionnement </w:t>
+      </w:r>
+      <w:r>
+        <w:rPr>
+          <w:rFonts w:ascii="Arial" w:hAnsi="Arial" w:cs="Arial"/>
+          <w:sz w:val="24"/>
+        </w:rPr>
         <w:t>du patron de conception logiciel « Observer »</w:t>
       </w:r>
       <w:r>
+        <w:rPr>
+          <w:rFonts w:ascii="Arial" w:hAnsi="Arial" w:cs="Arial"/>
+          <w:sz w:val="24"/>
+        </w:rPr>
         <w:t>.</w:t>
       </w:r>
       <w:r>
+        <w:rPr>
+          <w:rFonts w:ascii="Arial" w:hAnsi="Arial" w:cs="Arial"/>
+          <w:sz w:val="24"/>
+        </w:rPr>
         <w:t xml:space="preserve"> </w:t>
       </w:r>
       <w:r>
+        <w:rPr>
+          <w:rFonts w:ascii="Arial" w:hAnsi="Arial" w:cs="Arial"/>
+          <w:sz w:val="24"/>
+        </w:rPr>
         <w:t xml:space="preserve">Dans notre cas, la classe qui est « Observable » est la classe « Communication ». Cette classe sert </w:t>
       </w:r>
       <w:r>
+        <w:rPr>
+          <w:rFonts w:ascii="Arial" w:hAnsi="Arial" w:cs="Arial"/>
+          <w:sz w:val="24"/>
+        </w:rPr>
         <w:t xml:space="preserve">à écouter pour enregistrer n’importe quelle modification de l’état de l’application. Lorsqu’une modification est détectée, un message est envoyé à tous les composants qui se sont enregistré à la liste des notifications. </w:t>
       </w:r>
       <w:r>
+        <w:rPr>
+          <w:rFonts w:ascii="Arial" w:hAnsi="Arial" w:cs="Arial"/>
+          <w:sz w:val="24"/>
+        </w:rPr>
         <w:t>Selon la nature de l’événement, les composants impliqués lanceront les fonctions correspondantes à la logique d’affaire de l’application.</w:t>
       </w:r>
       <w:r>
+        <w:rPr>
+          <w:rFonts w:ascii="Arial" w:hAnsi="Arial" w:cs="Arial"/>
+          <w:sz w:val="24"/>
+        </w:rPr>
         <w:t xml:space="preserve"> </w:t>
       </w:r>
     </w:p>
     <w:p>
-      <w:r>
+      <w:pPr>
+        <w:spacing w:line="360" w:lineRule="auto"/>
+        <w:ind w:firstLine="426"/>
+        <w:rPr>
+          <w:rFonts w:ascii="Arial" w:hAnsi="Arial" w:cs="Arial"/>
+          <w:sz w:val="24"/>
+        </w:rPr>
+      </w:pPr>
+      <w:r>
+        <w:rPr>
+          <w:rFonts w:ascii="Arial" w:hAnsi="Arial" w:cs="Arial"/>
+          <w:sz w:val="24"/>
+        </w:rPr>
         <w:t xml:space="preserve">Pour respecter l’architecture d’invocation implicite, toutes nos modifications au code existant </w:t>
       </w:r>
       <w:r>
+        <w:rPr>
+          <w:rFonts w:ascii="Arial" w:hAnsi="Arial" w:cs="Arial"/>
+          <w:sz w:val="24"/>
+        </w:rPr>
         <w:t>devaient</w:t>
       </w:r>
       <w:r>
+        <w:rPr>
+          <w:rFonts w:ascii="Arial" w:hAnsi="Arial" w:cs="Arial"/>
+          <w:sz w:val="24"/>
+        </w:rPr>
         <w:t xml:space="preserve"> </w:t>
       </w:r>
       <w:r>
+        <w:rPr>
+          <w:rFonts w:ascii="Arial" w:hAnsi="Arial" w:cs="Arial"/>
+          <w:sz w:val="24"/>
+        </w:rPr>
         <w:t xml:space="preserve">respecter ce modèle. </w:t>
       </w:r>
       <w:r>
+        <w:rPr>
+          <w:rFonts w:ascii="Arial" w:hAnsi="Arial" w:cs="Arial"/>
+          <w:sz w:val="24"/>
+        </w:rPr>
         <w:t xml:space="preserve">Pour ce faire, nous avons donc </w:t>
       </w:r>
-      <w:bookmarkStart w:id="0" w:name="_GoBack"/>
-      <w:bookmarkEnd w:id="0"/>
+      <w:bookmarkStart w:id="3" w:name="_GoBack"/>
+      <w:bookmarkEnd w:id="3"/>
     </w:p>
     <w:p>
       <w:r>
@@ -64,18 +1645,48 @@
       </w:r>
     </w:p>
     <w:p>
-      <w:r>
+      <w:pPr>
+        <w:rPr>
+          <w:rFonts w:ascii="Arial" w:hAnsi="Arial" w:cs="Arial"/>
+          <w:sz w:val="24"/>
+        </w:rPr>
+      </w:pPr>
+      <w:r>
+        <w:rPr>
+          <w:rFonts w:ascii="Arial" w:hAnsi="Arial" w:cs="Arial"/>
+          <w:sz w:val="24"/>
+        </w:rPr>
         <w:lastRenderedPageBreak/>
         <w:t>c)</w:t>
       </w:r>
     </w:p>
     <w:p>
-      <w:r>
+      <w:pPr>
+        <w:rPr>
+          <w:rFonts w:ascii="Arial" w:hAnsi="Arial" w:cs="Arial"/>
+          <w:sz w:val="24"/>
+        </w:rPr>
+      </w:pPr>
+      <w:r>
+        <w:rPr>
+          <w:rFonts w:ascii="Arial" w:hAnsi="Arial" w:cs="Arial"/>
+          <w:sz w:val="24"/>
+        </w:rPr>
         <w:t>La matrice DSM du système original :</w:t>
       </w:r>
     </w:p>
     <w:p>
-      <w:r>
+      <w:pPr>
+        <w:rPr>
+          <w:rFonts w:ascii="Arial" w:hAnsi="Arial" w:cs="Arial"/>
+          <w:sz w:val="24"/>
+        </w:rPr>
+      </w:pPr>
+      <w:r>
+        <w:rPr>
+          <w:rFonts w:ascii="Arial" w:hAnsi="Arial" w:cs="Arial"/>
+          <w:sz w:val="24"/>
+        </w:rPr>
         <w:pict>
           <v:shapetype id="_x0000_t75" coordsize="21600,21600" o:spt="75" o:preferrelative="t" path="m@4@5l@4@11@9@11@9@5xe" filled="f" stroked="f">
             <v:stroke joinstyle="miter"/>
@@ -96,42 +1707,367 @@
             <v:path o:extrusionok="f" gradientshapeok="t" o:connecttype="rect"/>
             <o:lock v:ext="edit" aspectratio="t"/>
           </v:shapetype>
-          <v:shape id="_x0000_i1025" type="#_x0000_t75" style="width:467.45pt;height:285.2pt">
-            <v:imagedata r:id="rId5" o:title="lattix-lab3-modifié"/>
+          <v:shape id="_x0000_i1025" type="#_x0000_t75" style="width:468pt;height:285.15pt">
+            <v:imagedata r:id="rId9" o:title="lattix-lab3-modifié"/>
           </v:shape>
         </w:pict>
       </w:r>
       <w:r>
+        <w:rPr>
+          <w:rFonts w:ascii="Arial" w:hAnsi="Arial" w:cs="Arial"/>
+          <w:sz w:val="24"/>
+        </w:rPr>
         <w:t xml:space="preserve"> </w:t>
       </w:r>
     </w:p>
     <w:p>
-      <w:r>
+      <w:pPr>
+        <w:rPr>
+          <w:rFonts w:ascii="Arial" w:hAnsi="Arial" w:cs="Arial"/>
+          <w:sz w:val="24"/>
+        </w:rPr>
+      </w:pPr>
+      <w:r>
+        <w:rPr>
+          <w:rFonts w:ascii="Arial" w:hAnsi="Arial" w:cs="Arial"/>
+          <w:sz w:val="24"/>
+        </w:rPr>
         <w:t>La matrice DSM du système modifié :</w:t>
       </w:r>
       <w:r>
+        <w:rPr>
+          <w:rFonts w:ascii="Arial" w:hAnsi="Arial" w:cs="Arial"/>
+          <w:sz w:val="24"/>
+        </w:rPr>
         <w:pict>
-          <v:shape id="_x0000_i1026" type="#_x0000_t75" style="width:467.45pt;height:284.05pt">
-            <v:imagedata r:id="rId6" o:title="lattix-lab3-originial"/>
+          <v:shape id="_x0000_i1026" type="#_x0000_t75" style="width:468pt;height:284.2pt">
+            <v:imagedata r:id="rId10" o:title="lattix-lab3-originial"/>
           </v:shape>
         </w:pict>
       </w:r>
       <w:r>
+        <w:rPr>
+          <w:rFonts w:ascii="Arial" w:hAnsi="Arial" w:cs="Arial"/>
+          <w:sz w:val="24"/>
+        </w:rPr>
         <w:t xml:space="preserve"> </w:t>
       </w:r>
     </w:p>
+    <w:p>
+      <w:pPr>
+        <w:pStyle w:val="Heading1"/>
+        <w:spacing w:before="0" w:after="240"/>
+        <w:rPr>
+          <w:rFonts w:ascii="Arial" w:hAnsi="Arial" w:cs="Arial"/>
+          <w:color w:val="auto"/>
+        </w:rPr>
+      </w:pPr>
+      <w:bookmarkStart w:id="4" w:name="_Toc319246854"/>
+      <w:r>
+        <w:rPr>
+          <w:rFonts w:ascii="Arial" w:hAnsi="Arial" w:cs="Arial"/>
+          <w:color w:val="auto"/>
+        </w:rPr>
+        <w:lastRenderedPageBreak/>
+        <w:t>Discussion</w:t>
+      </w:r>
+      <w:bookmarkEnd w:id="4"/>
+    </w:p>
+    <w:p>
+      <w:pPr>
+        <w:spacing w:line="360" w:lineRule="auto"/>
+        <w:ind w:firstLine="426"/>
+        <w:jc w:val="both"/>
+        <w:rPr>
+          <w:rFonts w:ascii="Arial" w:hAnsi="Arial" w:cs="Arial"/>
+          <w:sz w:val="24"/>
+          <w:szCs w:val="24"/>
+        </w:rPr>
+      </w:pPr>
+      <w:r>
+        <w:rPr>
+          <w:rFonts w:ascii="Arial" w:hAnsi="Arial" w:cs="Arial"/>
+          <w:sz w:val="24"/>
+          <w:szCs w:val="24"/>
+        </w:rPr>
+        <w:t xml:space="preserve">Ce laboratoire porte sur les liens entre une architecture </w:t>
+      </w:r>
+      <w:r>
+        <w:rPr>
+          <w:rFonts w:ascii="Arial" w:hAnsi="Arial" w:cs="Arial"/>
+          <w:sz w:val="24"/>
+          <w:szCs w:val="24"/>
+        </w:rPr>
+        <w:t>du style « Invocation implicite »</w:t>
+      </w:r>
+      <w:r>
+        <w:rPr>
+          <w:rFonts w:ascii="Arial" w:hAnsi="Arial" w:cs="Arial"/>
+          <w:sz w:val="24"/>
+          <w:szCs w:val="24"/>
+        </w:rPr>
+        <w:t xml:space="preserve"> et les implémentations orienté objet qui la compose.</w:t>
+      </w:r>
+      <w:r>
+        <w:rPr>
+          <w:rFonts w:ascii="Arial" w:hAnsi="Arial" w:cs="Arial"/>
+          <w:sz w:val="24"/>
+          <w:szCs w:val="24"/>
+        </w:rPr>
+        <w:t xml:space="preserve"> Dans un premier temps, nous avions </w:t>
+      </w:r>
+      <w:r>
+        <w:rPr>
+          <w:rFonts w:ascii="Arial" w:hAnsi="Arial" w:cs="Arial"/>
+          <w:sz w:val="24"/>
+          <w:szCs w:val="24"/>
+        </w:rPr>
+        <w:t>à modifier une architecture existante afin de</w:t>
+      </w:r>
+      <w:r>
+        <w:rPr>
+          <w:rFonts w:ascii="Arial" w:hAnsi="Arial" w:cs="Arial"/>
+          <w:sz w:val="24"/>
+          <w:szCs w:val="24"/>
+        </w:rPr>
+        <w:t xml:space="preserve"> supporter quelques fonctionnalités supplémentaires tout en prenant soin de respecter ce style architectural. La deuxième partie consistait à analyser les interdépendances de cette architecture avant et après les modifications au système avec l’outil de création de matrice de dépendance </w:t>
+      </w:r>
+      <w:proofErr w:type="spellStart"/>
+      <w:r>
+        <w:rPr>
+          <w:rFonts w:ascii="Arial" w:hAnsi="Arial" w:cs="Arial"/>
+          <w:sz w:val="24"/>
+          <w:szCs w:val="24"/>
+        </w:rPr>
+        <w:t>Lattix</w:t>
+      </w:r>
+      <w:proofErr w:type="spellEnd"/>
+      <w:r>
+        <w:rPr>
+          <w:rFonts w:ascii="Arial" w:hAnsi="Arial" w:cs="Arial"/>
+          <w:sz w:val="24"/>
+          <w:szCs w:val="24"/>
+        </w:rPr>
+        <w:t xml:space="preserve"> LDM.</w:t>
+      </w:r>
+    </w:p>
+    <w:p>
+      <w:pPr>
+        <w:rPr>
+          <w:rFonts w:ascii="Arial" w:hAnsi="Arial" w:cs="Arial"/>
+          <w:sz w:val="24"/>
+        </w:rPr>
+      </w:pPr>
+    </w:p>
+    <w:p>
+      <w:pPr>
+        <w:rPr>
+          <w:rFonts w:ascii="Arial" w:eastAsiaTheme="majorEastAsia" w:hAnsi="Arial" w:cs="Arial"/>
+          <w:b/>
+          <w:bCs/>
+          <w:sz w:val="28"/>
+          <w:szCs w:val="28"/>
+        </w:rPr>
+      </w:pPr>
+      <w:r>
+        <w:rPr>
+          <w:rFonts w:ascii="Arial" w:hAnsi="Arial" w:cs="Arial"/>
+        </w:rPr>
+        <w:br w:type="page"/>
+      </w:r>
+    </w:p>
+    <w:p>
+      <w:pPr>
+        <w:pStyle w:val="Heading1"/>
+        <w:spacing w:before="0" w:after="240"/>
+        <w:rPr>
+          <w:rFonts w:ascii="Arial" w:hAnsi="Arial" w:cs="Arial"/>
+          <w:color w:val="auto"/>
+        </w:rPr>
+      </w:pPr>
+      <w:bookmarkStart w:id="5" w:name="_Toc319246855"/>
+      <w:r>
+        <w:rPr>
+          <w:rFonts w:ascii="Arial" w:hAnsi="Arial" w:cs="Arial"/>
+          <w:color w:val="auto"/>
+        </w:rPr>
+        <w:lastRenderedPageBreak/>
+        <w:t>Conclusion</w:t>
+      </w:r>
+      <w:bookmarkEnd w:id="5"/>
+    </w:p>
+    <w:p>
+      <w:pPr>
+        <w:spacing w:line="360" w:lineRule="auto"/>
+        <w:ind w:firstLine="426"/>
+        <w:jc w:val="both"/>
+        <w:rPr>
+          <w:rFonts w:ascii="Arial" w:hAnsi="Arial" w:cs="Arial"/>
+          <w:sz w:val="24"/>
+          <w:szCs w:val="24"/>
+        </w:rPr>
+      </w:pPr>
+      <w:r>
+        <w:rPr>
+          <w:rFonts w:ascii="Arial" w:hAnsi="Arial" w:cs="Arial"/>
+          <w:sz w:val="24"/>
+          <w:szCs w:val="24"/>
+        </w:rPr>
+        <w:t xml:space="preserve">Ce laboratoire </w:t>
+      </w:r>
+      <w:r>
+        <w:rPr>
+          <w:rFonts w:ascii="Arial" w:hAnsi="Arial" w:cs="Arial"/>
+          <w:sz w:val="24"/>
+          <w:szCs w:val="24"/>
+        </w:rPr>
+        <w:t xml:space="preserve">avait pour objectif de nous aider à nous familiariser avec le style architectural « Invocation implicite » et de comprendre les différences fondamentales entre ce style et les autres que nous avons vu au cours des précédents laboratoires. Cet objectif a été atteint. </w:t>
+      </w:r>
+    </w:p>
+    <w:p>
+      <w:pPr>
+        <w:spacing w:line="360" w:lineRule="auto"/>
+        <w:ind w:firstLine="426"/>
+        <w:jc w:val="both"/>
+        <w:rPr>
+          <w:rFonts w:ascii="Arial" w:hAnsi="Arial" w:cs="Arial"/>
+          <w:sz w:val="24"/>
+          <w:szCs w:val="24"/>
+        </w:rPr>
+      </w:pPr>
+      <w:r>
+        <w:rPr>
+          <w:rFonts w:ascii="Arial" w:hAnsi="Arial" w:cs="Arial"/>
+          <w:sz w:val="24"/>
+          <w:szCs w:val="24"/>
+        </w:rPr>
+        <w:t>Nous nous questionnons toutefois sur une tâche qui a officieusement été identifiée comme obligatoire par le chargé de laboratoire : afficher les noms des cours lorsque l’on affiche les sigles pour les cours donnés dans des sessions antérieures de cette année. Il s’agit des listes de cours incluses dans le fichier de données des enseignants (</w:t>
+      </w:r>
+      <w:r>
+        <w:rPr>
+          <w:rFonts w:ascii="Arial" w:hAnsi="Arial" w:cs="Arial"/>
+          <w:b/>
+          <w:sz w:val="24"/>
+          <w:szCs w:val="24"/>
+        </w:rPr>
+        <w:t>enseignantsLOG.txt</w:t>
+      </w:r>
+      <w:r>
+        <w:rPr>
+          <w:rFonts w:ascii="Arial" w:hAnsi="Arial" w:cs="Arial"/>
+          <w:sz w:val="24"/>
+          <w:szCs w:val="24"/>
+        </w:rPr>
+        <w:t>). L’application initiale ne faisait pas le lien entre ces sigles de cours et les titres des cours qui, eux, sont présents dans un autre fichier et un différent contexte d’utilisation. Les énoncés de laboratoire #2 et #3 ne mentionnent pas cette exigence et nous considérons qu’une telle modification n’est pas suffisamment triviale pour ne pas être officiellement incluse dans les énoncés.</w:t>
+      </w:r>
+    </w:p>
+    <w:p>
+      <w:pPr>
+        <w:rPr>
+          <w:rFonts w:ascii="Arial" w:hAnsi="Arial" w:cs="Arial"/>
+          <w:sz w:val="24"/>
+        </w:rPr>
+      </w:pPr>
+    </w:p>
     <w:sectPr>
+      <w:footerReference w:type="default" r:id="rId11"/>
       <w:pgSz w:w="12240" w:h="15840"/>
-      <w:pgMar w:top="1440" w:right="1440" w:bottom="1440" w:left="1440" w:header="708" w:footer="708" w:gutter="0"/>
+      <w:pgMar w:top="1276" w:right="1440" w:bottom="1440" w:left="1440" w:header="708" w:footer="708" w:gutter="0"/>
       <w:cols w:space="708"/>
+      <w:titlePg/>
       <w:docGrid w:linePitch="360"/>
     </w:sectPr>
   </w:body>
 </w:document>
 </file>
 
+<file path=word/endnotes.xml><?xml version="1.0" encoding="utf-8"?>
+<w:endnotes xmlns:ve="http://schemas.openxmlformats.org/markup-compatibility/2006" xmlns:o="urn:schemas-microsoft-com:office:office" xmlns:r="http://schemas.openxmlformats.org/officeDocument/2006/relationships" xmlns:m="http://schemas.openxmlformats.org/officeDocument/2006/math" xmlns:v="urn:schemas-microsoft-com:vml" xmlns:wp="http://schemas.openxmlformats.org/drawingml/2006/wordprocessingDrawing" xmlns:w10="urn:schemas-microsoft-com:office:word" xmlns:w="http://schemas.openxmlformats.org/wordprocessingml/2006/main" xmlns:wne="http://schemas.microsoft.com/office/word/2006/wordml">
+  <w:endnote w:type="separator" w:id="-1">
+    <w:p>
+      <w:pPr>
+        <w:spacing w:after="0" w:line="240" w:lineRule="auto"/>
+      </w:pPr>
+      <w:r>
+        <w:separator/>
+      </w:r>
+    </w:p>
+  </w:endnote>
+  <w:endnote w:type="continuationSeparator" w:id="0">
+    <w:p>
+      <w:pPr>
+        <w:spacing w:after="0" w:line="240" w:lineRule="auto"/>
+      </w:pPr>
+      <w:r>
+        <w:continuationSeparator/>
+      </w:r>
+    </w:p>
+  </w:endnote>
+</w:endnotes>
+</file>
+
+<file path=word/footer1.xml><?xml version="1.0" encoding="utf-8"?>
+<w:ftr xmlns:ve="http://schemas.openxmlformats.org/markup-compatibility/2006" xmlns:o="urn:schemas-microsoft-com:office:office" xmlns:r="http://schemas.openxmlformats.org/officeDocument/2006/relationships" xmlns:m="http://schemas.openxmlformats.org/officeDocument/2006/math" xmlns:v="urn:schemas-microsoft-com:vml" xmlns:wp="http://schemas.openxmlformats.org/drawingml/2006/wordprocessingDrawing" xmlns:w10="urn:schemas-microsoft-com:office:word" xmlns:w="http://schemas.openxmlformats.org/wordprocessingml/2006/main" xmlns:wne="http://schemas.microsoft.com/office/word/2006/wordml">
+  <w:sdt>
+    <w:sdtPr>
+      <w:id w:val="213979599"/>
+      <w:docPartObj>
+        <w:docPartGallery w:val="Page Numbers (Bottom of Page)"/>
+        <w:docPartUnique/>
+      </w:docPartObj>
+    </w:sdtPr>
+    <w:sdtContent>
+      <w:p>
+        <w:pPr>
+          <w:pStyle w:val="Footer"/>
+          <w:jc w:val="right"/>
+        </w:pPr>
+        <w:fldSimple w:instr=" PAGE   \* MERGEFORMAT ">
+          <w:r>
+            <w:rPr>
+              <w:noProof/>
+            </w:rPr>
+            <w:t>8</w:t>
+          </w:r>
+        </w:fldSimple>
+      </w:p>
+    </w:sdtContent>
+  </w:sdt>
+  <w:p>
+    <w:pPr>
+      <w:pStyle w:val="Footer"/>
+    </w:pPr>
+  </w:p>
+</w:ftr>
+</file>
+
+<file path=word/footnotes.xml><?xml version="1.0" encoding="utf-8"?>
+<w:footnotes xmlns:ve="http://schemas.openxmlformats.org/markup-compatibility/2006" xmlns:o="urn:schemas-microsoft-com:office:office" xmlns:r="http://schemas.openxmlformats.org/officeDocument/2006/relationships" xmlns:m="http://schemas.openxmlformats.org/officeDocument/2006/math" xmlns:v="urn:schemas-microsoft-com:vml" xmlns:wp="http://schemas.openxmlformats.org/drawingml/2006/wordprocessingDrawing" xmlns:w10="urn:schemas-microsoft-com:office:word" xmlns:w="http://schemas.openxmlformats.org/wordprocessingml/2006/main" xmlns:wne="http://schemas.microsoft.com/office/word/2006/wordml">
+  <w:footnote w:type="separator" w:id="-1">
+    <w:p>
+      <w:pPr>
+        <w:spacing w:after="0" w:line="240" w:lineRule="auto"/>
+      </w:pPr>
+      <w:r>
+        <w:separator/>
+      </w:r>
+    </w:p>
+  </w:footnote>
+  <w:footnote w:type="continuationSeparator" w:id="0">
+    <w:p>
+      <w:pPr>
+        <w:spacing w:after="0" w:line="240" w:lineRule="auto"/>
+      </w:pPr>
+      <w:r>
+        <w:continuationSeparator/>
+      </w:r>
+    </w:p>
+  </w:footnote>
+</w:footnotes>
+</file>
+
 <file path=word/styles.xml><?xml version="1.0" encoding="utf-8"?>
-<w:styles xmlns:mc="http://schemas.openxmlformats.org/markup-compatibility/2006" xmlns:r="http://schemas.openxmlformats.org/officeDocument/2006/relationships" xmlns:w="http://schemas.openxmlformats.org/wordprocessingml/2006/main" xmlns:w14="http://schemas.microsoft.com/office/word/2010/wordml" mc:Ignorable="w14">
+<w:styles xmlns:r="http://schemas.openxmlformats.org/officeDocument/2006/relationships" xmlns:w="http://schemas.openxmlformats.org/wordprocessingml/2006/main">
   <w:docDefaults>
     <w:rPrDefault>
       <w:rPr>
@@ -289,8 +2225,32 @@
   <w:style w:type="paragraph" w:default="1" w:styleId="Normal">
     <w:name w:val="Normal"/>
     <w:qFormat/>
+    <w:rsid w:val="00DB062F"/>
     <w:rPr>
       <w:lang w:val="fr-CA"/>
+    </w:rPr>
+  </w:style>
+  <w:style w:type="paragraph" w:styleId="Heading1">
+    <w:name w:val="heading 1"/>
+    <w:basedOn w:val="Normal"/>
+    <w:next w:val="Normal"/>
+    <w:link w:val="Heading1Char"/>
+    <w:uiPriority w:val="9"/>
+    <w:qFormat/>
+    <w:rsid w:val="008C4861"/>
+    <w:pPr>
+      <w:keepNext/>
+      <w:keepLines/>
+      <w:spacing w:before="480" w:after="0"/>
+      <w:outlineLvl w:val="0"/>
+    </w:pPr>
+    <w:rPr>
+      <w:rFonts w:asciiTheme="majorHAnsi" w:eastAsiaTheme="majorEastAsia" w:hAnsiTheme="majorHAnsi" w:cstheme="majorBidi"/>
+      <w:b/>
+      <w:bCs/>
+      <w:color w:val="365F91" w:themeColor="accent1" w:themeShade="BF"/>
+      <w:sz w:val="28"/>
+      <w:szCs w:val="28"/>
     </w:rPr>
   </w:style>
   <w:style w:type="character" w:default="1" w:styleId="DefaultParagraphFont">
@@ -304,6 +2264,7 @@
     <w:uiPriority w:val="99"/>
     <w:semiHidden/>
     <w:unhideWhenUsed/>
+    <w:qFormat/>
     <w:tblPr>
       <w:tblInd w:w="0" w:type="dxa"/>
       <w:tblCellMar>
@@ -319,6 +2280,179 @@
     <w:uiPriority w:val="99"/>
     <w:semiHidden/>
     <w:unhideWhenUsed/>
+  </w:style>
+  <w:style w:type="paragraph" w:customStyle="1" w:styleId="TitleCover">
+    <w:name w:val="Title Cover"/>
+    <w:basedOn w:val="Normal"/>
+    <w:next w:val="Normal"/>
+    <w:rsid w:val="008C4861"/>
+    <w:pPr>
+      <w:keepNext/>
+      <w:keepLines/>
+      <w:spacing w:before="1800" w:after="100" w:line="240" w:lineRule="atLeast"/>
+    </w:pPr>
+    <w:rPr>
+      <w:rFonts w:ascii="Arial" w:eastAsia="Times New Roman" w:hAnsi="Arial" w:cs="Times New Roman"/>
+      <w:b/>
+      <w:spacing w:val="-48"/>
+      <w:kern w:val="28"/>
+      <w:sz w:val="72"/>
+      <w:szCs w:val="20"/>
+    </w:rPr>
+  </w:style>
+  <w:style w:type="paragraph" w:customStyle="1" w:styleId="TableText">
+    <w:name w:val="Table Text"/>
+    <w:basedOn w:val="BodyText"/>
+    <w:rsid w:val="008C4861"/>
+  </w:style>
+  <w:style w:type="paragraph" w:styleId="TOC1">
+    <w:name w:val="toc 1"/>
+    <w:basedOn w:val="Normal"/>
+    <w:uiPriority w:val="39"/>
+    <w:rsid w:val="008C4861"/>
+    <w:pPr>
+      <w:tabs>
+        <w:tab w:val="right" w:leader="dot" w:pos="8222"/>
+      </w:tabs>
+      <w:spacing w:before="100" w:after="220" w:line="220" w:lineRule="atLeast"/>
+    </w:pPr>
+    <w:rPr>
+      <w:rFonts w:ascii="Arial" w:eastAsia="Times New Roman" w:hAnsi="Arial" w:cs="Times New Roman"/>
+      <w:b/>
+      <w:spacing w:val="-4"/>
+      <w:sz w:val="24"/>
+      <w:szCs w:val="20"/>
+      <w:lang w:val="en-US"/>
+    </w:rPr>
+  </w:style>
+  <w:style w:type="character" w:styleId="Hyperlink">
+    <w:name w:val="Hyperlink"/>
+    <w:uiPriority w:val="99"/>
+    <w:rsid w:val="008C4861"/>
+    <w:rPr>
+      <w:color w:val="A52A2A"/>
+      <w:u w:val="single"/>
+    </w:rPr>
+  </w:style>
+  <w:style w:type="character" w:customStyle="1" w:styleId="Heading1Char">
+    <w:name w:val="Heading 1 Char"/>
+    <w:basedOn w:val="DefaultParagraphFont"/>
+    <w:link w:val="Heading1"/>
+    <w:uiPriority w:val="9"/>
+    <w:rsid w:val="008C4861"/>
+    <w:rPr>
+      <w:rFonts w:asciiTheme="majorHAnsi" w:eastAsiaTheme="majorEastAsia" w:hAnsiTheme="majorHAnsi" w:cstheme="majorBidi"/>
+      <w:b/>
+      <w:bCs/>
+      <w:color w:val="365F91" w:themeColor="accent1" w:themeShade="BF"/>
+      <w:sz w:val="28"/>
+      <w:szCs w:val="28"/>
+      <w:lang w:val="fr-CA"/>
+    </w:rPr>
+  </w:style>
+  <w:style w:type="paragraph" w:styleId="TOCHeading">
+    <w:name w:val="TOC Heading"/>
+    <w:basedOn w:val="Heading1"/>
+    <w:next w:val="Normal"/>
+    <w:uiPriority w:val="39"/>
+    <w:semiHidden/>
+    <w:unhideWhenUsed/>
+    <w:qFormat/>
+    <w:rsid w:val="008C4861"/>
+    <w:pPr>
+      <w:outlineLvl w:val="9"/>
+    </w:pPr>
+    <w:rPr>
+      <w:rFonts w:ascii="Cambria" w:eastAsia="Times New Roman" w:hAnsi="Cambria" w:cs="Times New Roman"/>
+      <w:color w:val="365F91"/>
+      <w:lang w:val="en-US"/>
+    </w:rPr>
+  </w:style>
+  <w:style w:type="paragraph" w:styleId="BodyText">
+    <w:name w:val="Body Text"/>
+    <w:basedOn w:val="Normal"/>
+    <w:link w:val="BodyTextChar"/>
+    <w:uiPriority w:val="99"/>
+    <w:semiHidden/>
+    <w:unhideWhenUsed/>
+    <w:rsid w:val="008C4861"/>
+    <w:pPr>
+      <w:spacing w:after="120"/>
+    </w:pPr>
+  </w:style>
+  <w:style w:type="character" w:customStyle="1" w:styleId="BodyTextChar">
+    <w:name w:val="Body Text Char"/>
+    <w:basedOn w:val="DefaultParagraphFont"/>
+    <w:link w:val="BodyText"/>
+    <w:uiPriority w:val="99"/>
+    <w:semiHidden/>
+    <w:rsid w:val="008C4861"/>
+    <w:rPr>
+      <w:lang w:val="fr-CA"/>
+    </w:rPr>
+  </w:style>
+  <w:style w:type="character" w:styleId="Strong">
+    <w:name w:val="Strong"/>
+    <w:basedOn w:val="DefaultParagraphFont"/>
+    <w:uiPriority w:val="22"/>
+    <w:qFormat/>
+    <w:rsid w:val="00A81BA4"/>
+    <w:rPr>
+      <w:b/>
+      <w:bCs/>
+    </w:rPr>
+  </w:style>
+  <w:style w:type="paragraph" w:styleId="Header">
+    <w:name w:val="header"/>
+    <w:basedOn w:val="Normal"/>
+    <w:link w:val="HeaderChar"/>
+    <w:uiPriority w:val="99"/>
+    <w:semiHidden/>
+    <w:unhideWhenUsed/>
+    <w:rsid w:val="00712AB9"/>
+    <w:pPr>
+      <w:tabs>
+        <w:tab w:val="center" w:pos="4320"/>
+        <w:tab w:val="right" w:pos="8640"/>
+      </w:tabs>
+      <w:spacing w:after="0" w:line="240" w:lineRule="auto"/>
+    </w:pPr>
+  </w:style>
+  <w:style w:type="character" w:customStyle="1" w:styleId="HeaderChar">
+    <w:name w:val="Header Char"/>
+    <w:basedOn w:val="DefaultParagraphFont"/>
+    <w:link w:val="Header"/>
+    <w:uiPriority w:val="99"/>
+    <w:semiHidden/>
+    <w:rsid w:val="00712AB9"/>
+    <w:rPr>
+      <w:lang w:val="fr-CA"/>
+    </w:rPr>
+  </w:style>
+  <w:style w:type="paragraph" w:styleId="Footer">
+    <w:name w:val="footer"/>
+    <w:basedOn w:val="Normal"/>
+    <w:link w:val="FooterChar"/>
+    <w:uiPriority w:val="99"/>
+    <w:unhideWhenUsed/>
+    <w:rsid w:val="00712AB9"/>
+    <w:pPr>
+      <w:tabs>
+        <w:tab w:val="center" w:pos="4320"/>
+        <w:tab w:val="right" w:pos="8640"/>
+      </w:tabs>
+      <w:spacing w:after="0" w:line="240" w:lineRule="auto"/>
+    </w:pPr>
+  </w:style>
+  <w:style w:type="character" w:customStyle="1" w:styleId="FooterChar">
+    <w:name w:val="Footer Char"/>
+    <w:basedOn w:val="DefaultParagraphFont"/>
+    <w:link w:val="Footer"/>
+    <w:uiPriority w:val="99"/>
+    <w:rsid w:val="00712AB9"/>
+    <w:rPr>
+      <w:lang w:val="fr-CA"/>
+    </w:rPr>
   </w:style>
 </w:styles>
 </file>
@@ -799,4 +2933,16 @@
   <a:objectDefaults/>
   <a:extraClrSchemeLst/>
 </a:theme>
+</file>
+
+<file path=customXml/item1.xml><?xml version="1.0" encoding="utf-8"?>
+<b:Sources xmlns:b="http://schemas.openxmlformats.org/officeDocument/2006/bibliography" xmlns="http://schemas.openxmlformats.org/officeDocument/2006/bibliography" SelectedStyle="\APA.XSL" StyleName="APA Fifth Edition"/>
+</file>
+
+<file path=customXml/itemProps1.xml><?xml version="1.0" encoding="utf-8"?>
+<ds:datastoreItem xmlns:ds="http://schemas.openxmlformats.org/officeDocument/2006/customXml" ds:itemID="{527A7965-FC5D-4530-81D6-DDC113CD69DC}">
+  <ds:schemaRefs>
+    <ds:schemaRef ds:uri="http://schemas.openxmlformats.org/officeDocument/2006/bibliography"/>
+  </ds:schemaRefs>
+</ds:datastoreItem>
 </file>
</xml_diff>

<commit_message>
enlever le placeholder de discussion, discussion a venir
</commit_message>
<xml_diff>
--- a/LOG430-TP3/doc/Rapport Lab3 LOG430.docx
+++ b/LOG430-TP3/doc/Rapport Lab3 LOG430.docx
@@ -1732,6 +1732,7 @@
           <w:rFonts w:ascii="Arial" w:hAnsi="Arial" w:cs="Arial"/>
           <w:sz w:val="24"/>
         </w:rPr>
+        <w:lastRenderedPageBreak/>
         <w:t>La matrice DSM du système modifié :</w:t>
       </w:r>
       <w:r>
@@ -1755,6 +1756,24 @@
     </w:p>
     <w:p>
       <w:pPr>
+        <w:rPr>
+          <w:rFonts w:ascii="Arial" w:eastAsiaTheme="majorEastAsia" w:hAnsi="Arial" w:cs="Arial"/>
+          <w:b/>
+          <w:bCs/>
+          <w:sz w:val="28"/>
+          <w:szCs w:val="28"/>
+        </w:rPr>
+      </w:pPr>
+      <w:bookmarkStart w:id="4" w:name="_Toc319246854"/>
+      <w:r>
+        <w:rPr>
+          <w:rFonts w:ascii="Arial" w:hAnsi="Arial" w:cs="Arial"/>
+        </w:rPr>
+        <w:br w:type="page"/>
+      </w:r>
+    </w:p>
+    <w:p>
+      <w:pPr>
         <w:pStyle w:val="Heading1"/>
         <w:spacing w:before="0" w:after="240"/>
         <w:rPr>
@@ -1762,7 +1781,6 @@
           <w:color w:val="auto"/>
         </w:rPr>
       </w:pPr>
-      <w:bookmarkStart w:id="4" w:name="_Toc319246854"/>
       <w:r>
         <w:rPr>
           <w:rFonts w:ascii="Arial" w:hAnsi="Arial" w:cs="Arial"/>
@@ -1775,89 +1793,19 @@
     </w:p>
     <w:p>
       <w:pPr>
-        <w:spacing w:line="360" w:lineRule="auto"/>
-        <w:ind w:firstLine="426"/>
-        <w:jc w:val="both"/>
+        <w:rPr>
+          <w:rFonts w:ascii="Arial" w:hAnsi="Arial" w:cs="Arial"/>
+          <w:sz w:val="24"/>
+        </w:rPr>
+      </w:pPr>
+      <w:r>
         <w:rPr>
           <w:rFonts w:ascii="Arial" w:hAnsi="Arial" w:cs="Arial"/>
           <w:sz w:val="24"/>
           <w:szCs w:val="24"/>
         </w:rPr>
-      </w:pPr>
-      <w:r>
-        <w:rPr>
-          <w:rFonts w:ascii="Arial" w:hAnsi="Arial" w:cs="Arial"/>
-          <w:sz w:val="24"/>
-          <w:szCs w:val="24"/>
-        </w:rPr>
-        <w:t xml:space="preserve">Ce laboratoire porte sur les liens entre une architecture </w:t>
-      </w:r>
-      <w:r>
-        <w:rPr>
-          <w:rFonts w:ascii="Arial" w:hAnsi="Arial" w:cs="Arial"/>
-          <w:sz w:val="24"/>
-          <w:szCs w:val="24"/>
-        </w:rPr>
-        <w:t>du style « Invocation implicite »</w:t>
-      </w:r>
-      <w:r>
-        <w:rPr>
-          <w:rFonts w:ascii="Arial" w:hAnsi="Arial" w:cs="Arial"/>
-          <w:sz w:val="24"/>
-          <w:szCs w:val="24"/>
-        </w:rPr>
-        <w:t xml:space="preserve"> et les implémentations orienté objet qui la compose.</w:t>
-      </w:r>
-      <w:r>
-        <w:rPr>
-          <w:rFonts w:ascii="Arial" w:hAnsi="Arial" w:cs="Arial"/>
-          <w:sz w:val="24"/>
-          <w:szCs w:val="24"/>
-        </w:rPr>
-        <w:t xml:space="preserve"> Dans un premier temps, nous avions </w:t>
-      </w:r>
-      <w:r>
-        <w:rPr>
-          <w:rFonts w:ascii="Arial" w:hAnsi="Arial" w:cs="Arial"/>
-          <w:sz w:val="24"/>
-          <w:szCs w:val="24"/>
-        </w:rPr>
-        <w:t>à modifier une architecture existante afin de</w:t>
-      </w:r>
-      <w:r>
-        <w:rPr>
-          <w:rFonts w:ascii="Arial" w:hAnsi="Arial" w:cs="Arial"/>
-          <w:sz w:val="24"/>
-          <w:szCs w:val="24"/>
-        </w:rPr>
-        <w:t xml:space="preserve"> supporter quelques fonctionnalités supplémentaires tout en prenant soin de respecter ce style architectural. La deuxième partie consistait à analyser les interdépendances de cette architecture avant et après les modifications au système avec l’outil de création de matrice de dépendance </w:t>
-      </w:r>
-      <w:proofErr w:type="spellStart"/>
-      <w:r>
-        <w:rPr>
-          <w:rFonts w:ascii="Arial" w:hAnsi="Arial" w:cs="Arial"/>
-          <w:sz w:val="24"/>
-          <w:szCs w:val="24"/>
-        </w:rPr>
-        <w:t>Lattix</w:t>
-      </w:r>
-      <w:proofErr w:type="spellEnd"/>
-      <w:r>
-        <w:rPr>
-          <w:rFonts w:ascii="Arial" w:hAnsi="Arial" w:cs="Arial"/>
-          <w:sz w:val="24"/>
-          <w:szCs w:val="24"/>
-        </w:rPr>
-        <w:t xml:space="preserve"> LDM.</w:t>
-      </w:r>
-    </w:p>
-    <w:p>
-      <w:pPr>
-        <w:rPr>
-          <w:rFonts w:ascii="Arial" w:hAnsi="Arial" w:cs="Arial"/>
-          <w:sz w:val="24"/>
-        </w:rPr>
-      </w:pPr>
+        <w:t>todo</w:t>
+      </w:r>
     </w:p>
     <w:p>
       <w:pPr>
@@ -2940,7 +2888,7 @@
 </file>
 
 <file path=customXml/itemProps1.xml><?xml version="1.0" encoding="utf-8"?>
-<ds:datastoreItem xmlns:ds="http://schemas.openxmlformats.org/officeDocument/2006/customXml" ds:itemID="{527A7965-FC5D-4530-81D6-DDC113CD69DC}">
+<ds:datastoreItem xmlns:ds="http://schemas.openxmlformats.org/officeDocument/2006/customXml" ds:itemID="{908E70EF-A8BA-4C4B-83DC-E9DB2A90A35B}">
   <ds:schemaRefs>
     <ds:schemaRef ds:uri="http://schemas.openxmlformats.org/officeDocument/2006/bibliography"/>
   </ds:schemaRefs>

</xml_diff>